<commit_message>
Updates class notes 11 and adds lab 17
</commit_message>
<xml_diff>
--- a/Reference Sheet - Basic Animation.docx
+++ b/Reference Sheet - Basic Animation.docx
@@ -42,15 +42,39 @@
           <w14:ligatures w14:val="none"/>
         </w:rPr>
       </w:pPr>
-      <w:r>
-        <w:rPr>
-          <w:rFonts w:ascii="Courier New" w:eastAsia="Times New Roman" w:hAnsi="Courier New" w:cs="Courier New"/>
-          <w:kern w:val="0"/>
-          <w:sz w:val="20"/>
-          <w:szCs w:val="20"/>
-          <w14:ligatures w14:val="none"/>
-        </w:rPr>
-        <w:t>.scaleEffect()</w:t>
+      <w:proofErr w:type="gramStart"/>
+      <w:r>
+        <w:rPr>
+          <w:rFonts w:ascii="Courier New" w:eastAsia="Times New Roman" w:hAnsi="Courier New" w:cs="Courier New"/>
+          <w:kern w:val="0"/>
+          <w:sz w:val="20"/>
+          <w:szCs w:val="20"/>
+          <w14:ligatures w14:val="none"/>
+        </w:rPr>
+        <w:t>.</w:t>
+      </w:r>
+      <w:proofErr w:type="spellStart"/>
+      <w:r>
+        <w:rPr>
+          <w:rFonts w:ascii="Courier New" w:eastAsia="Times New Roman" w:hAnsi="Courier New" w:cs="Courier New"/>
+          <w:kern w:val="0"/>
+          <w:sz w:val="20"/>
+          <w:szCs w:val="20"/>
+          <w14:ligatures w14:val="none"/>
+        </w:rPr>
+        <w:t>scaleEffect</w:t>
+      </w:r>
+      <w:proofErr w:type="spellEnd"/>
+      <w:proofErr w:type="gramEnd"/>
+      <w:r>
+        <w:rPr>
+          <w:rFonts w:ascii="Courier New" w:eastAsia="Times New Roman" w:hAnsi="Courier New" w:cs="Courier New"/>
+          <w:kern w:val="0"/>
+          <w:sz w:val="20"/>
+          <w:szCs w:val="20"/>
+          <w14:ligatures w14:val="none"/>
+        </w:rPr>
+        <w:t>()</w:t>
       </w:r>
       <w:r>
         <w:rPr>
@@ -74,15 +98,49 @@
           <w14:ligatures w14:val="none"/>
         </w:rPr>
       </w:pPr>
-      <w:r>
-        <w:rPr>
-          <w:rFonts w:ascii="Courier New" w:eastAsia="Times New Roman" w:hAnsi="Courier New" w:cs="Courier New"/>
-          <w:kern w:val="0"/>
-          <w:sz w:val="20"/>
-          <w:szCs w:val="20"/>
-          <w14:ligatures w14:val="none"/>
-        </w:rPr>
-        <w:t>.scale(x:y:)</w:t>
+      <w:proofErr w:type="gramStart"/>
+      <w:r>
+        <w:rPr>
+          <w:rFonts w:ascii="Courier New" w:eastAsia="Times New Roman" w:hAnsi="Courier New" w:cs="Courier New"/>
+          <w:kern w:val="0"/>
+          <w:sz w:val="20"/>
+          <w:szCs w:val="20"/>
+          <w14:ligatures w14:val="none"/>
+        </w:rPr>
+        <w:t>.scale</w:t>
+      </w:r>
+      <w:proofErr w:type="gramEnd"/>
+      <w:r>
+        <w:rPr>
+          <w:rFonts w:ascii="Courier New" w:eastAsia="Times New Roman" w:hAnsi="Courier New" w:cs="Courier New"/>
+          <w:kern w:val="0"/>
+          <w:sz w:val="20"/>
+          <w:szCs w:val="20"/>
+          <w14:ligatures w14:val="none"/>
+        </w:rPr>
+        <w:t>(</w:t>
+      </w:r>
+      <w:proofErr w:type="spellStart"/>
+      <w:r>
+        <w:rPr>
+          <w:rFonts w:ascii="Courier New" w:eastAsia="Times New Roman" w:hAnsi="Courier New" w:cs="Courier New"/>
+          <w:kern w:val="0"/>
+          <w:sz w:val="20"/>
+          <w:szCs w:val="20"/>
+          <w14:ligatures w14:val="none"/>
+        </w:rPr>
+        <w:t>x:y</w:t>
+      </w:r>
+      <w:proofErr w:type="spellEnd"/>
+      <w:r>
+        <w:rPr>
+          <w:rFonts w:ascii="Courier New" w:eastAsia="Times New Roman" w:hAnsi="Courier New" w:cs="Courier New"/>
+          <w:kern w:val="0"/>
+          <w:sz w:val="20"/>
+          <w:szCs w:val="20"/>
+          <w14:ligatures w14:val="none"/>
+        </w:rPr>
+        <w:t>:)</w:t>
       </w:r>
       <w:r>
         <w:rPr>
@@ -106,15 +164,27 @@
           <w14:ligatures w14:val="none"/>
         </w:rPr>
       </w:pPr>
-      <w:r>
-        <w:rPr>
-          <w:rFonts w:ascii="Courier New" w:eastAsia="Times New Roman" w:hAnsi="Courier New" w:cs="Courier New"/>
-          <w:kern w:val="0"/>
-          <w:sz w:val="20"/>
-          <w:szCs w:val="20"/>
-          <w14:ligatures w14:val="none"/>
-        </w:rPr>
-        <w:t>.blur(radius:)</w:t>
+      <w:proofErr w:type="gramStart"/>
+      <w:r>
+        <w:rPr>
+          <w:rFonts w:ascii="Courier New" w:eastAsia="Times New Roman" w:hAnsi="Courier New" w:cs="Courier New"/>
+          <w:kern w:val="0"/>
+          <w:sz w:val="20"/>
+          <w:szCs w:val="20"/>
+          <w14:ligatures w14:val="none"/>
+        </w:rPr>
+        <w:t>.blur</w:t>
+      </w:r>
+      <w:proofErr w:type="gramEnd"/>
+      <w:r>
+        <w:rPr>
+          <w:rFonts w:ascii="Courier New" w:eastAsia="Times New Roman" w:hAnsi="Courier New" w:cs="Courier New"/>
+          <w:kern w:val="0"/>
+          <w:sz w:val="20"/>
+          <w:szCs w:val="20"/>
+          <w14:ligatures w14:val="none"/>
+        </w:rPr>
+        <w:t>(radius:)</w:t>
       </w:r>
       <w:r>
         <w:rPr>
@@ -138,15 +208,27 @@
           <w14:ligatures w14:val="none"/>
         </w:rPr>
       </w:pPr>
-      <w:r>
-        <w:rPr>
-          <w:rFonts w:ascii="Courier New" w:eastAsia="Times New Roman" w:hAnsi="Courier New" w:cs="Courier New"/>
-          <w:kern w:val="0"/>
-          <w:sz w:val="20"/>
-          <w:szCs w:val="20"/>
-          <w14:ligatures w14:val="none"/>
-        </w:rPr>
-        <w:t>.position()</w:t>
+      <w:proofErr w:type="gramStart"/>
+      <w:r>
+        <w:rPr>
+          <w:rFonts w:ascii="Courier New" w:eastAsia="Times New Roman" w:hAnsi="Courier New" w:cs="Courier New"/>
+          <w:kern w:val="0"/>
+          <w:sz w:val="20"/>
+          <w:szCs w:val="20"/>
+          <w14:ligatures w14:val="none"/>
+        </w:rPr>
+        <w:t>.position</w:t>
+      </w:r>
+      <w:proofErr w:type="gramEnd"/>
+      <w:r>
+        <w:rPr>
+          <w:rFonts w:ascii="Courier New" w:eastAsia="Times New Roman" w:hAnsi="Courier New" w:cs="Courier New"/>
+          <w:kern w:val="0"/>
+          <w:sz w:val="20"/>
+          <w:szCs w:val="20"/>
+          <w14:ligatures w14:val="none"/>
+        </w:rPr>
+        <w:t>()</w:t>
       </w:r>
       <w:r>
         <w:rPr>
@@ -170,15 +252,105 @@
           <w14:ligatures w14:val="none"/>
         </w:rPr>
       </w:pPr>
-      <w:r>
-        <w:rPr>
-          <w:rFonts w:ascii="Courier New" w:eastAsia="Times New Roman" w:hAnsi="Courier New" w:cs="Courier New"/>
-          <w:kern w:val="0"/>
-          <w:sz w:val="20"/>
-          <w:szCs w:val="20"/>
-          <w14:ligatures w14:val="none"/>
-        </w:rPr>
-        <w:t>.opacity()</w:t>
+      <w:proofErr w:type="gramStart"/>
+      <w:r>
+        <w:rPr>
+          <w:rFonts w:ascii="Times New Roman" w:eastAsia="Times New Roman" w:hAnsi="Times New Roman" w:cs="Times New Roman"/>
+          <w:kern w:val="0"/>
+          <w14:ligatures w14:val="none"/>
+        </w:rPr>
+        <w:t>.</w:t>
+      </w:r>
+      <w:r>
+        <w:rPr>
+          <w:rFonts w:ascii="Courier New" w:eastAsia="Times New Roman" w:hAnsi="Courier New" w:cs="Courier New"/>
+          <w:kern w:val="0"/>
+          <w:sz w:val="20"/>
+          <w:szCs w:val="20"/>
+          <w14:ligatures w14:val="none"/>
+        </w:rPr>
+        <w:t>offset</w:t>
+      </w:r>
+      <w:proofErr w:type="gramEnd"/>
+      <w:r>
+        <w:rPr>
+          <w:rFonts w:ascii="Courier New" w:eastAsia="Times New Roman" w:hAnsi="Courier New" w:cs="Courier New"/>
+          <w:kern w:val="0"/>
+          <w:sz w:val="20"/>
+          <w:szCs w:val="20"/>
+          <w14:ligatures w14:val="none"/>
+        </w:rPr>
+        <w:t>()</w:t>
+      </w:r>
+      <w:r>
+        <w:rPr>
+          <w:rFonts w:ascii="Courier New" w:eastAsia="Times New Roman" w:hAnsi="Courier New" w:cs="Courier New"/>
+          <w:kern w:val="0"/>
+          <w:sz w:val="20"/>
+          <w:szCs w:val="20"/>
+          <w14:ligatures w14:val="none"/>
+        </w:rPr>
+        <w:t xml:space="preserve">- </w:t>
+      </w:r>
+      <w:r>
+        <w:rPr>
+          <w:rFonts w:ascii="Times New Roman" w:eastAsia="Times New Roman" w:hAnsi="Times New Roman" w:cs="Times New Roman"/>
+          <w:kern w:val="0"/>
+          <w14:ligatures w14:val="none"/>
+        </w:rPr>
+        <w:t xml:space="preserve">Animate </w:t>
+      </w:r>
+      <w:r>
+        <w:rPr>
+          <w:rFonts w:ascii="Times New Roman" w:eastAsia="Times New Roman" w:hAnsi="Times New Roman" w:cs="Times New Roman"/>
+          <w:kern w:val="0"/>
+          <w14:ligatures w14:val="none"/>
+        </w:rPr>
+        <w:t xml:space="preserve">relative to current </w:t>
+      </w:r>
+      <w:r>
+        <w:rPr>
+          <w:rFonts w:ascii="Times New Roman" w:eastAsia="Times New Roman" w:hAnsi="Times New Roman" w:cs="Times New Roman"/>
+          <w:kern w:val="0"/>
+          <w14:ligatures w14:val="none"/>
+        </w:rPr>
+        <w:t>position</w:t>
+      </w:r>
+    </w:p>
+    <w:p>
+      <w:pPr>
+        <w:numPr>
+          <w:ilvl w:val="0"/>
+          <w:numId w:val="1"/>
+        </w:numPr>
+        <w:spacing w:before="100" w:beforeAutospacing="1" w:after="100" w:afterAutospacing="1"/>
+        <w:rPr>
+          <w:rFonts w:ascii="Times New Roman" w:eastAsia="Times New Roman" w:hAnsi="Times New Roman" w:cs="Times New Roman"/>
+          <w:kern w:val="0"/>
+          <w14:ligatures w14:val="none"/>
+        </w:rPr>
+      </w:pPr>
+      <w:proofErr w:type="gramStart"/>
+      <w:r>
+        <w:rPr>
+          <w:rFonts w:ascii="Courier New" w:eastAsia="Times New Roman" w:hAnsi="Courier New" w:cs="Courier New"/>
+          <w:kern w:val="0"/>
+          <w:sz w:val="20"/>
+          <w:szCs w:val="20"/>
+          <w14:ligatures w14:val="none"/>
+        </w:rPr>
+        <w:t>.opacity</w:t>
+      </w:r>
+      <w:proofErr w:type="gramEnd"/>
+      <w:r>
+        <w:rPr>
+          <w:rFonts w:ascii="Courier New" w:eastAsia="Times New Roman" w:hAnsi="Courier New" w:cs="Courier New"/>
+          <w:kern w:val="0"/>
+          <w:sz w:val="20"/>
+          <w:szCs w:val="20"/>
+          <w14:ligatures w14:val="none"/>
+        </w:rPr>
+        <w:t>()</w:t>
       </w:r>
       <w:r>
         <w:rPr>
@@ -202,15 +374,27 @@
           <w14:ligatures w14:val="none"/>
         </w:rPr>
       </w:pPr>
-      <w:r>
-        <w:rPr>
-          <w:rFonts w:ascii="Courier New" w:eastAsia="Times New Roman" w:hAnsi="Courier New" w:cs="Courier New"/>
-          <w:kern w:val="0"/>
-          <w:sz w:val="20"/>
-          <w:szCs w:val="20"/>
-          <w14:ligatures w14:val="none"/>
-        </w:rPr>
-        <w:t>.frame()</w:t>
+      <w:proofErr w:type="gramStart"/>
+      <w:r>
+        <w:rPr>
+          <w:rFonts w:ascii="Courier New" w:eastAsia="Times New Roman" w:hAnsi="Courier New" w:cs="Courier New"/>
+          <w:kern w:val="0"/>
+          <w:sz w:val="20"/>
+          <w:szCs w:val="20"/>
+          <w14:ligatures w14:val="none"/>
+        </w:rPr>
+        <w:t>.frame</w:t>
+      </w:r>
+      <w:proofErr w:type="gramEnd"/>
+      <w:r>
+        <w:rPr>
+          <w:rFonts w:ascii="Courier New" w:eastAsia="Times New Roman" w:hAnsi="Courier New" w:cs="Courier New"/>
+          <w:kern w:val="0"/>
+          <w:sz w:val="20"/>
+          <w:szCs w:val="20"/>
+          <w14:ligatures w14:val="none"/>
+        </w:rPr>
+        <w:t>()</w:t>
       </w:r>
       <w:r>
         <w:rPr>
@@ -234,15 +418,39 @@
           <w14:ligatures w14:val="none"/>
         </w:rPr>
       </w:pPr>
-      <w:r>
-        <w:rPr>
-          <w:rFonts w:ascii="Courier New" w:eastAsia="Times New Roman" w:hAnsi="Courier New" w:cs="Courier New"/>
-          <w:kern w:val="0"/>
-          <w:sz w:val="20"/>
-          <w:szCs w:val="20"/>
-          <w14:ligatures w14:val="none"/>
-        </w:rPr>
-        <w:t>.foregroundColor()</w:t>
+      <w:proofErr w:type="gramStart"/>
+      <w:r>
+        <w:rPr>
+          <w:rFonts w:ascii="Courier New" w:eastAsia="Times New Roman" w:hAnsi="Courier New" w:cs="Courier New"/>
+          <w:kern w:val="0"/>
+          <w:sz w:val="20"/>
+          <w:szCs w:val="20"/>
+          <w14:ligatures w14:val="none"/>
+        </w:rPr>
+        <w:t>.</w:t>
+      </w:r>
+      <w:proofErr w:type="spellStart"/>
+      <w:r>
+        <w:rPr>
+          <w:rFonts w:ascii="Courier New" w:eastAsia="Times New Roman" w:hAnsi="Courier New" w:cs="Courier New"/>
+          <w:kern w:val="0"/>
+          <w:sz w:val="20"/>
+          <w:szCs w:val="20"/>
+          <w14:ligatures w14:val="none"/>
+        </w:rPr>
+        <w:t>foregroundColor</w:t>
+      </w:r>
+      <w:proofErr w:type="spellEnd"/>
+      <w:proofErr w:type="gramEnd"/>
+      <w:r>
+        <w:rPr>
+          <w:rFonts w:ascii="Courier New" w:eastAsia="Times New Roman" w:hAnsi="Courier New" w:cs="Courier New"/>
+          <w:kern w:val="0"/>
+          <w:sz w:val="20"/>
+          <w:szCs w:val="20"/>
+          <w14:ligatures w14:val="none"/>
+        </w:rPr>
+        <w:t>()</w:t>
       </w:r>
       <w:r>
         <w:rPr>
@@ -293,15 +501,49 @@
           <w14:ligatures w14:val="none"/>
         </w:rPr>
       </w:pPr>
-      <w:r>
-        <w:rPr>
-          <w:rFonts w:ascii="Courier New" w:eastAsia="Times New Roman" w:hAnsi="Courier New" w:cs="Courier New"/>
-          <w:kern w:val="0"/>
-          <w:sz w:val="20"/>
-          <w:szCs w:val="20"/>
-          <w14:ligatures w14:val="none"/>
-        </w:rPr>
-        <w:t>.spring(duration:bounce:)</w:t>
+      <w:proofErr w:type="gramStart"/>
+      <w:r>
+        <w:rPr>
+          <w:rFonts w:ascii="Courier New" w:eastAsia="Times New Roman" w:hAnsi="Courier New" w:cs="Courier New"/>
+          <w:kern w:val="0"/>
+          <w:sz w:val="20"/>
+          <w:szCs w:val="20"/>
+          <w14:ligatures w14:val="none"/>
+        </w:rPr>
+        <w:t>.spring</w:t>
+      </w:r>
+      <w:proofErr w:type="gramEnd"/>
+      <w:r>
+        <w:rPr>
+          <w:rFonts w:ascii="Courier New" w:eastAsia="Times New Roman" w:hAnsi="Courier New" w:cs="Courier New"/>
+          <w:kern w:val="0"/>
+          <w:sz w:val="20"/>
+          <w:szCs w:val="20"/>
+          <w14:ligatures w14:val="none"/>
+        </w:rPr>
+        <w:t>(</w:t>
+      </w:r>
+      <w:proofErr w:type="spellStart"/>
+      <w:r>
+        <w:rPr>
+          <w:rFonts w:ascii="Courier New" w:eastAsia="Times New Roman" w:hAnsi="Courier New" w:cs="Courier New"/>
+          <w:kern w:val="0"/>
+          <w:sz w:val="20"/>
+          <w:szCs w:val="20"/>
+          <w14:ligatures w14:val="none"/>
+        </w:rPr>
+        <w:t>duration:bounce</w:t>
+      </w:r>
+      <w:proofErr w:type="spellEnd"/>
+      <w:r>
+        <w:rPr>
+          <w:rFonts w:ascii="Courier New" w:eastAsia="Times New Roman" w:hAnsi="Courier New" w:cs="Courier New"/>
+          <w:kern w:val="0"/>
+          <w:sz w:val="20"/>
+          <w:szCs w:val="20"/>
+          <w14:ligatures w14:val="none"/>
+        </w:rPr>
+        <w:t>:)</w:t>
       </w:r>
       <w:r>
         <w:rPr>
@@ -325,16 +567,30 @@
           <w14:ligatures w14:val="none"/>
         </w:rPr>
       </w:pPr>
-      <w:r>
-        <w:rPr>
-          <w:rFonts w:ascii="Courier New" w:eastAsia="Times New Roman" w:hAnsi="Courier New" w:cs="Courier New"/>
-          <w:kern w:val="0"/>
-          <w:sz w:val="20"/>
-          <w:szCs w:val="20"/>
-          <w14:ligatures w14:val="none"/>
-        </w:rPr>
-        <w:t>.easeOut</w:t>
-      </w:r>
+      <w:proofErr w:type="gramStart"/>
+      <w:r>
+        <w:rPr>
+          <w:rFonts w:ascii="Courier New" w:eastAsia="Times New Roman" w:hAnsi="Courier New" w:cs="Courier New"/>
+          <w:kern w:val="0"/>
+          <w:sz w:val="20"/>
+          <w:szCs w:val="20"/>
+          <w14:ligatures w14:val="none"/>
+        </w:rPr>
+        <w:t>.</w:t>
+      </w:r>
+      <w:proofErr w:type="spellStart"/>
+      <w:r>
+        <w:rPr>
+          <w:rFonts w:ascii="Courier New" w:eastAsia="Times New Roman" w:hAnsi="Courier New" w:cs="Courier New"/>
+          <w:kern w:val="0"/>
+          <w:sz w:val="20"/>
+          <w:szCs w:val="20"/>
+          <w14:ligatures w14:val="none"/>
+        </w:rPr>
+        <w:t>easeOut</w:t>
+      </w:r>
+      <w:proofErr w:type="spellEnd"/>
+      <w:proofErr w:type="gramEnd"/>
       <w:r>
         <w:rPr>
           <w:rFonts w:ascii="Times New Roman" w:eastAsia="Times New Roman" w:hAnsi="Times New Roman" w:cs="Times New Roman"/>
@@ -357,16 +613,30 @@
           <w14:ligatures w14:val="none"/>
         </w:rPr>
       </w:pPr>
-      <w:r>
-        <w:rPr>
-          <w:rFonts w:ascii="Courier New" w:eastAsia="Times New Roman" w:hAnsi="Courier New" w:cs="Courier New"/>
-          <w:kern w:val="0"/>
-          <w:sz w:val="20"/>
-          <w:szCs w:val="20"/>
-          <w14:ligatures w14:val="none"/>
-        </w:rPr>
-        <w:t>.easeIn</w:t>
-      </w:r>
+      <w:proofErr w:type="gramStart"/>
+      <w:r>
+        <w:rPr>
+          <w:rFonts w:ascii="Courier New" w:eastAsia="Times New Roman" w:hAnsi="Courier New" w:cs="Courier New"/>
+          <w:kern w:val="0"/>
+          <w:sz w:val="20"/>
+          <w:szCs w:val="20"/>
+          <w14:ligatures w14:val="none"/>
+        </w:rPr>
+        <w:t>.</w:t>
+      </w:r>
+      <w:proofErr w:type="spellStart"/>
+      <w:r>
+        <w:rPr>
+          <w:rFonts w:ascii="Courier New" w:eastAsia="Times New Roman" w:hAnsi="Courier New" w:cs="Courier New"/>
+          <w:kern w:val="0"/>
+          <w:sz w:val="20"/>
+          <w:szCs w:val="20"/>
+          <w14:ligatures w14:val="none"/>
+        </w:rPr>
+        <w:t>easeIn</w:t>
+      </w:r>
+      <w:proofErr w:type="spellEnd"/>
+      <w:proofErr w:type="gramEnd"/>
       <w:r>
         <w:rPr>
           <w:rFonts w:ascii="Times New Roman" w:eastAsia="Times New Roman" w:hAnsi="Times New Roman" w:cs="Times New Roman"/>
@@ -389,16 +659,30 @@
           <w14:ligatures w14:val="none"/>
         </w:rPr>
       </w:pPr>
-      <w:r>
-        <w:rPr>
-          <w:rFonts w:ascii="Courier New" w:eastAsia="Times New Roman" w:hAnsi="Courier New" w:cs="Courier New"/>
-          <w:kern w:val="0"/>
-          <w:sz w:val="20"/>
-          <w:szCs w:val="20"/>
-          <w14:ligatures w14:val="none"/>
-        </w:rPr>
-        <w:t>.easeInOut</w:t>
-      </w:r>
+      <w:proofErr w:type="gramStart"/>
+      <w:r>
+        <w:rPr>
+          <w:rFonts w:ascii="Courier New" w:eastAsia="Times New Roman" w:hAnsi="Courier New" w:cs="Courier New"/>
+          <w:kern w:val="0"/>
+          <w:sz w:val="20"/>
+          <w:szCs w:val="20"/>
+          <w14:ligatures w14:val="none"/>
+        </w:rPr>
+        <w:t>.</w:t>
+      </w:r>
+      <w:proofErr w:type="spellStart"/>
+      <w:r>
+        <w:rPr>
+          <w:rFonts w:ascii="Courier New" w:eastAsia="Times New Roman" w:hAnsi="Courier New" w:cs="Courier New"/>
+          <w:kern w:val="0"/>
+          <w:sz w:val="20"/>
+          <w:szCs w:val="20"/>
+          <w14:ligatures w14:val="none"/>
+        </w:rPr>
+        <w:t>easeInOut</w:t>
+      </w:r>
+      <w:proofErr w:type="spellEnd"/>
+      <w:proofErr w:type="gramEnd"/>
       <w:r>
         <w:rPr>
           <w:rFonts w:ascii="Times New Roman" w:eastAsia="Times New Roman" w:hAnsi="Times New Roman" w:cs="Times New Roman"/>
@@ -421,6 +705,7 @@
           <w14:ligatures w14:val="none"/>
         </w:rPr>
       </w:pPr>
+      <w:proofErr w:type="gramStart"/>
       <w:r>
         <w:rPr>
           <w:rFonts w:ascii="Courier New" w:eastAsia="Times New Roman" w:hAnsi="Courier New" w:cs="Courier New"/>
@@ -431,6 +716,7 @@
         </w:rPr>
         <w:t>.bouncy</w:t>
       </w:r>
+      <w:proofErr w:type="gramEnd"/>
       <w:r>
         <w:rPr>
           <w:rFonts w:ascii="Times New Roman" w:eastAsia="Times New Roman" w:hAnsi="Times New Roman" w:cs="Times New Roman"/>
@@ -453,6 +739,7 @@
           <w14:ligatures w14:val="none"/>
         </w:rPr>
       </w:pPr>
+      <w:proofErr w:type="gramStart"/>
       <w:r>
         <w:rPr>
           <w:rFonts w:ascii="Courier New" w:eastAsia="Times New Roman" w:hAnsi="Courier New" w:cs="Courier New"/>
@@ -463,6 +750,7 @@
         </w:rPr>
         <w:t>.linear</w:t>
       </w:r>
+      <w:proofErr w:type="gramEnd"/>
       <w:r>
         <w:rPr>
           <w:rFonts w:ascii="Times New Roman" w:eastAsia="Times New Roman" w:hAnsi="Times New Roman" w:cs="Times New Roman"/>
@@ -481,7 +769,6 @@
     <w:p/>
     <w:p/>
     <w:p/>
-    <w:p/>
     <w:p>
       <w:pPr>
         <w:spacing w:before="100" w:beforeAutospacing="1" w:after="100" w:afterAutospacing="1"/>
@@ -522,15 +809,39 @@
           <w14:ligatures w14:val="none"/>
         </w:rPr>
       </w:pPr>
-      <w:r>
-        <w:rPr>
-          <w:rFonts w:ascii="Courier New" w:eastAsia="Times New Roman" w:hAnsi="Courier New" w:cs="Courier New"/>
-          <w:kern w:val="0"/>
-          <w:sz w:val="20"/>
-          <w:szCs w:val="20"/>
-          <w14:ligatures w14:val="none"/>
-        </w:rPr>
-        <w:t>.scaleEffect()</w:t>
+      <w:proofErr w:type="gramStart"/>
+      <w:r>
+        <w:rPr>
+          <w:rFonts w:ascii="Courier New" w:eastAsia="Times New Roman" w:hAnsi="Courier New" w:cs="Courier New"/>
+          <w:kern w:val="0"/>
+          <w:sz w:val="20"/>
+          <w:szCs w:val="20"/>
+          <w14:ligatures w14:val="none"/>
+        </w:rPr>
+        <w:t>.</w:t>
+      </w:r>
+      <w:proofErr w:type="spellStart"/>
+      <w:r>
+        <w:rPr>
+          <w:rFonts w:ascii="Courier New" w:eastAsia="Times New Roman" w:hAnsi="Courier New" w:cs="Courier New"/>
+          <w:kern w:val="0"/>
+          <w:sz w:val="20"/>
+          <w:szCs w:val="20"/>
+          <w14:ligatures w14:val="none"/>
+        </w:rPr>
+        <w:t>scaleEffect</w:t>
+      </w:r>
+      <w:proofErr w:type="spellEnd"/>
+      <w:proofErr w:type="gramEnd"/>
+      <w:r>
+        <w:rPr>
+          <w:rFonts w:ascii="Courier New" w:eastAsia="Times New Roman" w:hAnsi="Courier New" w:cs="Courier New"/>
+          <w:kern w:val="0"/>
+          <w:sz w:val="20"/>
+          <w:szCs w:val="20"/>
+          <w14:ligatures w14:val="none"/>
+        </w:rPr>
+        <w:t>()</w:t>
       </w:r>
       <w:r>
         <w:rPr>
@@ -554,15 +865,49 @@
           <w14:ligatures w14:val="none"/>
         </w:rPr>
       </w:pPr>
-      <w:r>
-        <w:rPr>
-          <w:rFonts w:ascii="Courier New" w:eastAsia="Times New Roman" w:hAnsi="Courier New" w:cs="Courier New"/>
-          <w:kern w:val="0"/>
-          <w:sz w:val="20"/>
-          <w:szCs w:val="20"/>
-          <w14:ligatures w14:val="none"/>
-        </w:rPr>
-        <w:t>.scale(x:y:)</w:t>
+      <w:proofErr w:type="gramStart"/>
+      <w:r>
+        <w:rPr>
+          <w:rFonts w:ascii="Courier New" w:eastAsia="Times New Roman" w:hAnsi="Courier New" w:cs="Courier New"/>
+          <w:kern w:val="0"/>
+          <w:sz w:val="20"/>
+          <w:szCs w:val="20"/>
+          <w14:ligatures w14:val="none"/>
+        </w:rPr>
+        <w:t>.scale</w:t>
+      </w:r>
+      <w:proofErr w:type="gramEnd"/>
+      <w:r>
+        <w:rPr>
+          <w:rFonts w:ascii="Courier New" w:eastAsia="Times New Roman" w:hAnsi="Courier New" w:cs="Courier New"/>
+          <w:kern w:val="0"/>
+          <w:sz w:val="20"/>
+          <w:szCs w:val="20"/>
+          <w14:ligatures w14:val="none"/>
+        </w:rPr>
+        <w:t>(</w:t>
+      </w:r>
+      <w:proofErr w:type="spellStart"/>
+      <w:r>
+        <w:rPr>
+          <w:rFonts w:ascii="Courier New" w:eastAsia="Times New Roman" w:hAnsi="Courier New" w:cs="Courier New"/>
+          <w:kern w:val="0"/>
+          <w:sz w:val="20"/>
+          <w:szCs w:val="20"/>
+          <w14:ligatures w14:val="none"/>
+        </w:rPr>
+        <w:t>x:y</w:t>
+      </w:r>
+      <w:proofErr w:type="spellEnd"/>
+      <w:r>
+        <w:rPr>
+          <w:rFonts w:ascii="Courier New" w:eastAsia="Times New Roman" w:hAnsi="Courier New" w:cs="Courier New"/>
+          <w:kern w:val="0"/>
+          <w:sz w:val="20"/>
+          <w:szCs w:val="20"/>
+          <w14:ligatures w14:val="none"/>
+        </w:rPr>
+        <w:t>:)</w:t>
       </w:r>
       <w:r>
         <w:rPr>
@@ -586,15 +931,27 @@
           <w14:ligatures w14:val="none"/>
         </w:rPr>
       </w:pPr>
-      <w:r>
-        <w:rPr>
-          <w:rFonts w:ascii="Courier New" w:eastAsia="Times New Roman" w:hAnsi="Courier New" w:cs="Courier New"/>
-          <w:kern w:val="0"/>
-          <w:sz w:val="20"/>
-          <w:szCs w:val="20"/>
-          <w14:ligatures w14:val="none"/>
-        </w:rPr>
-        <w:t>.blur(radius:)</w:t>
+      <w:proofErr w:type="gramStart"/>
+      <w:r>
+        <w:rPr>
+          <w:rFonts w:ascii="Courier New" w:eastAsia="Times New Roman" w:hAnsi="Courier New" w:cs="Courier New"/>
+          <w:kern w:val="0"/>
+          <w:sz w:val="20"/>
+          <w:szCs w:val="20"/>
+          <w14:ligatures w14:val="none"/>
+        </w:rPr>
+        <w:t>.blur</w:t>
+      </w:r>
+      <w:proofErr w:type="gramEnd"/>
+      <w:r>
+        <w:rPr>
+          <w:rFonts w:ascii="Courier New" w:eastAsia="Times New Roman" w:hAnsi="Courier New" w:cs="Courier New"/>
+          <w:kern w:val="0"/>
+          <w:sz w:val="20"/>
+          <w:szCs w:val="20"/>
+          <w14:ligatures w14:val="none"/>
+        </w:rPr>
+        <w:t>(radius:)</w:t>
       </w:r>
       <w:r>
         <w:rPr>
@@ -618,15 +975,27 @@
           <w14:ligatures w14:val="none"/>
         </w:rPr>
       </w:pPr>
-      <w:r>
-        <w:rPr>
-          <w:rFonts w:ascii="Courier New" w:eastAsia="Times New Roman" w:hAnsi="Courier New" w:cs="Courier New"/>
-          <w:kern w:val="0"/>
-          <w:sz w:val="20"/>
-          <w:szCs w:val="20"/>
-          <w14:ligatures w14:val="none"/>
-        </w:rPr>
-        <w:t>.position()</w:t>
+      <w:proofErr w:type="gramStart"/>
+      <w:r>
+        <w:rPr>
+          <w:rFonts w:ascii="Courier New" w:eastAsia="Times New Roman" w:hAnsi="Courier New" w:cs="Courier New"/>
+          <w:kern w:val="0"/>
+          <w:sz w:val="20"/>
+          <w:szCs w:val="20"/>
+          <w14:ligatures w14:val="none"/>
+        </w:rPr>
+        <w:t>.position</w:t>
+      </w:r>
+      <w:proofErr w:type="gramEnd"/>
+      <w:r>
+        <w:rPr>
+          <w:rFonts w:ascii="Courier New" w:eastAsia="Times New Roman" w:hAnsi="Courier New" w:cs="Courier New"/>
+          <w:kern w:val="0"/>
+          <w:sz w:val="20"/>
+          <w:szCs w:val="20"/>
+          <w14:ligatures w14:val="none"/>
+        </w:rPr>
+        <w:t>()</w:t>
       </w:r>
       <w:r>
         <w:rPr>
@@ -650,15 +1019,105 @@
           <w14:ligatures w14:val="none"/>
         </w:rPr>
       </w:pPr>
-      <w:r>
-        <w:rPr>
-          <w:rFonts w:ascii="Courier New" w:eastAsia="Times New Roman" w:hAnsi="Courier New" w:cs="Courier New"/>
-          <w:kern w:val="0"/>
-          <w:sz w:val="20"/>
-          <w:szCs w:val="20"/>
-          <w14:ligatures w14:val="none"/>
-        </w:rPr>
-        <w:t>.opacity()</w:t>
+      <w:proofErr w:type="gramStart"/>
+      <w:r>
+        <w:rPr>
+          <w:rFonts w:ascii="Times New Roman" w:eastAsia="Times New Roman" w:hAnsi="Times New Roman" w:cs="Times New Roman"/>
+          <w:kern w:val="0"/>
+          <w14:ligatures w14:val="none"/>
+        </w:rPr>
+        <w:t>.</w:t>
+      </w:r>
+      <w:r>
+        <w:rPr>
+          <w:rFonts w:ascii="Courier New" w:eastAsia="Times New Roman" w:hAnsi="Courier New" w:cs="Courier New"/>
+          <w:kern w:val="0"/>
+          <w:sz w:val="20"/>
+          <w:szCs w:val="20"/>
+          <w14:ligatures w14:val="none"/>
+        </w:rPr>
+        <w:t>offset</w:t>
+      </w:r>
+      <w:proofErr w:type="gramEnd"/>
+      <w:r>
+        <w:rPr>
+          <w:rFonts w:ascii="Courier New" w:eastAsia="Times New Roman" w:hAnsi="Courier New" w:cs="Courier New"/>
+          <w:kern w:val="0"/>
+          <w:sz w:val="20"/>
+          <w:szCs w:val="20"/>
+          <w14:ligatures w14:val="none"/>
+        </w:rPr>
+        <w:t>()</w:t>
+      </w:r>
+      <w:r>
+        <w:rPr>
+          <w:rFonts w:ascii="Courier New" w:eastAsia="Times New Roman" w:hAnsi="Courier New" w:cs="Courier New"/>
+          <w:kern w:val="0"/>
+          <w:sz w:val="20"/>
+          <w:szCs w:val="20"/>
+          <w14:ligatures w14:val="none"/>
+        </w:rPr>
+        <w:t xml:space="preserve">- </w:t>
+      </w:r>
+      <w:r>
+        <w:rPr>
+          <w:rFonts w:ascii="Times New Roman" w:eastAsia="Times New Roman" w:hAnsi="Times New Roman" w:cs="Times New Roman"/>
+          <w:kern w:val="0"/>
+          <w14:ligatures w14:val="none"/>
+        </w:rPr>
+        <w:t xml:space="preserve">Animate </w:t>
+      </w:r>
+      <w:r>
+        <w:rPr>
+          <w:rFonts w:ascii="Times New Roman" w:eastAsia="Times New Roman" w:hAnsi="Times New Roman" w:cs="Times New Roman"/>
+          <w:kern w:val="0"/>
+          <w14:ligatures w14:val="none"/>
+        </w:rPr>
+        <w:t xml:space="preserve">relative to current </w:t>
+      </w:r>
+      <w:r>
+        <w:rPr>
+          <w:rFonts w:ascii="Times New Roman" w:eastAsia="Times New Roman" w:hAnsi="Times New Roman" w:cs="Times New Roman"/>
+          <w:kern w:val="0"/>
+          <w14:ligatures w14:val="none"/>
+        </w:rPr>
+        <w:t>position</w:t>
+      </w:r>
+    </w:p>
+    <w:p>
+      <w:pPr>
+        <w:numPr>
+          <w:ilvl w:val="0"/>
+          <w:numId w:val="1"/>
+        </w:numPr>
+        <w:spacing w:before="100" w:beforeAutospacing="1" w:after="100" w:afterAutospacing="1"/>
+        <w:rPr>
+          <w:rFonts w:ascii="Times New Roman" w:eastAsia="Times New Roman" w:hAnsi="Times New Roman" w:cs="Times New Roman"/>
+          <w:kern w:val="0"/>
+          <w14:ligatures w14:val="none"/>
+        </w:rPr>
+      </w:pPr>
+      <w:proofErr w:type="gramStart"/>
+      <w:r>
+        <w:rPr>
+          <w:rFonts w:ascii="Courier New" w:eastAsia="Times New Roman" w:hAnsi="Courier New" w:cs="Courier New"/>
+          <w:kern w:val="0"/>
+          <w:sz w:val="20"/>
+          <w:szCs w:val="20"/>
+          <w14:ligatures w14:val="none"/>
+        </w:rPr>
+        <w:t>.opacity</w:t>
+      </w:r>
+      <w:proofErr w:type="gramEnd"/>
+      <w:r>
+        <w:rPr>
+          <w:rFonts w:ascii="Courier New" w:eastAsia="Times New Roman" w:hAnsi="Courier New" w:cs="Courier New"/>
+          <w:kern w:val="0"/>
+          <w:sz w:val="20"/>
+          <w:szCs w:val="20"/>
+          <w14:ligatures w14:val="none"/>
+        </w:rPr>
+        <w:t>()</w:t>
       </w:r>
       <w:r>
         <w:rPr>
@@ -682,15 +1141,27 @@
           <w14:ligatures w14:val="none"/>
         </w:rPr>
       </w:pPr>
-      <w:r>
-        <w:rPr>
-          <w:rFonts w:ascii="Courier New" w:eastAsia="Times New Roman" w:hAnsi="Courier New" w:cs="Courier New"/>
-          <w:kern w:val="0"/>
-          <w:sz w:val="20"/>
-          <w:szCs w:val="20"/>
-          <w14:ligatures w14:val="none"/>
-        </w:rPr>
-        <w:t>.frame()</w:t>
+      <w:proofErr w:type="gramStart"/>
+      <w:r>
+        <w:rPr>
+          <w:rFonts w:ascii="Courier New" w:eastAsia="Times New Roman" w:hAnsi="Courier New" w:cs="Courier New"/>
+          <w:kern w:val="0"/>
+          <w:sz w:val="20"/>
+          <w:szCs w:val="20"/>
+          <w14:ligatures w14:val="none"/>
+        </w:rPr>
+        <w:t>.frame</w:t>
+      </w:r>
+      <w:proofErr w:type="gramEnd"/>
+      <w:r>
+        <w:rPr>
+          <w:rFonts w:ascii="Courier New" w:eastAsia="Times New Roman" w:hAnsi="Courier New" w:cs="Courier New"/>
+          <w:kern w:val="0"/>
+          <w:sz w:val="20"/>
+          <w:szCs w:val="20"/>
+          <w14:ligatures w14:val="none"/>
+        </w:rPr>
+        <w:t>()</w:t>
       </w:r>
       <w:r>
         <w:rPr>
@@ -714,15 +1185,39 @@
           <w14:ligatures w14:val="none"/>
         </w:rPr>
       </w:pPr>
-      <w:r>
-        <w:rPr>
-          <w:rFonts w:ascii="Courier New" w:eastAsia="Times New Roman" w:hAnsi="Courier New" w:cs="Courier New"/>
-          <w:kern w:val="0"/>
-          <w:sz w:val="20"/>
-          <w:szCs w:val="20"/>
-          <w14:ligatures w14:val="none"/>
-        </w:rPr>
-        <w:t>.foregroundColor()</w:t>
+      <w:proofErr w:type="gramStart"/>
+      <w:r>
+        <w:rPr>
+          <w:rFonts w:ascii="Courier New" w:eastAsia="Times New Roman" w:hAnsi="Courier New" w:cs="Courier New"/>
+          <w:kern w:val="0"/>
+          <w:sz w:val="20"/>
+          <w:szCs w:val="20"/>
+          <w14:ligatures w14:val="none"/>
+        </w:rPr>
+        <w:t>.</w:t>
+      </w:r>
+      <w:proofErr w:type="spellStart"/>
+      <w:r>
+        <w:rPr>
+          <w:rFonts w:ascii="Courier New" w:eastAsia="Times New Roman" w:hAnsi="Courier New" w:cs="Courier New"/>
+          <w:kern w:val="0"/>
+          <w:sz w:val="20"/>
+          <w:szCs w:val="20"/>
+          <w14:ligatures w14:val="none"/>
+        </w:rPr>
+        <w:t>foregroundColor</w:t>
+      </w:r>
+      <w:proofErr w:type="spellEnd"/>
+      <w:proofErr w:type="gramEnd"/>
+      <w:r>
+        <w:rPr>
+          <w:rFonts w:ascii="Courier New" w:eastAsia="Times New Roman" w:hAnsi="Courier New" w:cs="Courier New"/>
+          <w:kern w:val="0"/>
+          <w:sz w:val="20"/>
+          <w:szCs w:val="20"/>
+          <w14:ligatures w14:val="none"/>
+        </w:rPr>
+        <w:t>()</w:t>
       </w:r>
       <w:r>
         <w:rPr>
@@ -773,15 +1268,49 @@
           <w14:ligatures w14:val="none"/>
         </w:rPr>
       </w:pPr>
-      <w:r>
-        <w:rPr>
-          <w:rFonts w:ascii="Courier New" w:eastAsia="Times New Roman" w:hAnsi="Courier New" w:cs="Courier New"/>
-          <w:kern w:val="0"/>
-          <w:sz w:val="20"/>
-          <w:szCs w:val="20"/>
-          <w14:ligatures w14:val="none"/>
-        </w:rPr>
-        <w:t>.spring(duration:bounce:)</w:t>
+      <w:proofErr w:type="gramStart"/>
+      <w:r>
+        <w:rPr>
+          <w:rFonts w:ascii="Courier New" w:eastAsia="Times New Roman" w:hAnsi="Courier New" w:cs="Courier New"/>
+          <w:kern w:val="0"/>
+          <w:sz w:val="20"/>
+          <w:szCs w:val="20"/>
+          <w14:ligatures w14:val="none"/>
+        </w:rPr>
+        <w:t>.spring</w:t>
+      </w:r>
+      <w:proofErr w:type="gramEnd"/>
+      <w:r>
+        <w:rPr>
+          <w:rFonts w:ascii="Courier New" w:eastAsia="Times New Roman" w:hAnsi="Courier New" w:cs="Courier New"/>
+          <w:kern w:val="0"/>
+          <w:sz w:val="20"/>
+          <w:szCs w:val="20"/>
+          <w14:ligatures w14:val="none"/>
+        </w:rPr>
+        <w:t>(</w:t>
+      </w:r>
+      <w:proofErr w:type="spellStart"/>
+      <w:r>
+        <w:rPr>
+          <w:rFonts w:ascii="Courier New" w:eastAsia="Times New Roman" w:hAnsi="Courier New" w:cs="Courier New"/>
+          <w:kern w:val="0"/>
+          <w:sz w:val="20"/>
+          <w:szCs w:val="20"/>
+          <w14:ligatures w14:val="none"/>
+        </w:rPr>
+        <w:t>duration:bounce</w:t>
+      </w:r>
+      <w:proofErr w:type="spellEnd"/>
+      <w:r>
+        <w:rPr>
+          <w:rFonts w:ascii="Courier New" w:eastAsia="Times New Roman" w:hAnsi="Courier New" w:cs="Courier New"/>
+          <w:kern w:val="0"/>
+          <w:sz w:val="20"/>
+          <w:szCs w:val="20"/>
+          <w14:ligatures w14:val="none"/>
+        </w:rPr>
+        <w:t>:)</w:t>
       </w:r>
       <w:r>
         <w:rPr>
@@ -805,16 +1334,30 @@
           <w14:ligatures w14:val="none"/>
         </w:rPr>
       </w:pPr>
-      <w:r>
-        <w:rPr>
-          <w:rFonts w:ascii="Courier New" w:eastAsia="Times New Roman" w:hAnsi="Courier New" w:cs="Courier New"/>
-          <w:kern w:val="0"/>
-          <w:sz w:val="20"/>
-          <w:szCs w:val="20"/>
-          <w14:ligatures w14:val="none"/>
-        </w:rPr>
-        <w:t>.easeOut</w:t>
-      </w:r>
+      <w:proofErr w:type="gramStart"/>
+      <w:r>
+        <w:rPr>
+          <w:rFonts w:ascii="Courier New" w:eastAsia="Times New Roman" w:hAnsi="Courier New" w:cs="Courier New"/>
+          <w:kern w:val="0"/>
+          <w:sz w:val="20"/>
+          <w:szCs w:val="20"/>
+          <w14:ligatures w14:val="none"/>
+        </w:rPr>
+        <w:t>.</w:t>
+      </w:r>
+      <w:proofErr w:type="spellStart"/>
+      <w:r>
+        <w:rPr>
+          <w:rFonts w:ascii="Courier New" w:eastAsia="Times New Roman" w:hAnsi="Courier New" w:cs="Courier New"/>
+          <w:kern w:val="0"/>
+          <w:sz w:val="20"/>
+          <w:szCs w:val="20"/>
+          <w14:ligatures w14:val="none"/>
+        </w:rPr>
+        <w:t>easeOut</w:t>
+      </w:r>
+      <w:proofErr w:type="spellEnd"/>
+      <w:proofErr w:type="gramEnd"/>
       <w:r>
         <w:rPr>
           <w:rFonts w:ascii="Times New Roman" w:eastAsia="Times New Roman" w:hAnsi="Times New Roman" w:cs="Times New Roman"/>
@@ -837,16 +1380,30 @@
           <w14:ligatures w14:val="none"/>
         </w:rPr>
       </w:pPr>
-      <w:r>
-        <w:rPr>
-          <w:rFonts w:ascii="Courier New" w:eastAsia="Times New Roman" w:hAnsi="Courier New" w:cs="Courier New"/>
-          <w:kern w:val="0"/>
-          <w:sz w:val="20"/>
-          <w:szCs w:val="20"/>
-          <w14:ligatures w14:val="none"/>
-        </w:rPr>
-        <w:t>.easeIn</w:t>
-      </w:r>
+      <w:proofErr w:type="gramStart"/>
+      <w:r>
+        <w:rPr>
+          <w:rFonts w:ascii="Courier New" w:eastAsia="Times New Roman" w:hAnsi="Courier New" w:cs="Courier New"/>
+          <w:kern w:val="0"/>
+          <w:sz w:val="20"/>
+          <w:szCs w:val="20"/>
+          <w14:ligatures w14:val="none"/>
+        </w:rPr>
+        <w:t>.</w:t>
+      </w:r>
+      <w:proofErr w:type="spellStart"/>
+      <w:r>
+        <w:rPr>
+          <w:rFonts w:ascii="Courier New" w:eastAsia="Times New Roman" w:hAnsi="Courier New" w:cs="Courier New"/>
+          <w:kern w:val="0"/>
+          <w:sz w:val="20"/>
+          <w:szCs w:val="20"/>
+          <w14:ligatures w14:val="none"/>
+        </w:rPr>
+        <w:t>easeIn</w:t>
+      </w:r>
+      <w:proofErr w:type="spellEnd"/>
+      <w:proofErr w:type="gramEnd"/>
       <w:r>
         <w:rPr>
           <w:rFonts w:ascii="Times New Roman" w:eastAsia="Times New Roman" w:hAnsi="Times New Roman" w:cs="Times New Roman"/>
@@ -869,16 +1426,30 @@
           <w14:ligatures w14:val="none"/>
         </w:rPr>
       </w:pPr>
-      <w:r>
-        <w:rPr>
-          <w:rFonts w:ascii="Courier New" w:eastAsia="Times New Roman" w:hAnsi="Courier New" w:cs="Courier New"/>
-          <w:kern w:val="0"/>
-          <w:sz w:val="20"/>
-          <w:szCs w:val="20"/>
-          <w14:ligatures w14:val="none"/>
-        </w:rPr>
-        <w:t>.easeInOut</w:t>
-      </w:r>
+      <w:proofErr w:type="gramStart"/>
+      <w:r>
+        <w:rPr>
+          <w:rFonts w:ascii="Courier New" w:eastAsia="Times New Roman" w:hAnsi="Courier New" w:cs="Courier New"/>
+          <w:kern w:val="0"/>
+          <w:sz w:val="20"/>
+          <w:szCs w:val="20"/>
+          <w14:ligatures w14:val="none"/>
+        </w:rPr>
+        <w:t>.</w:t>
+      </w:r>
+      <w:proofErr w:type="spellStart"/>
+      <w:r>
+        <w:rPr>
+          <w:rFonts w:ascii="Courier New" w:eastAsia="Times New Roman" w:hAnsi="Courier New" w:cs="Courier New"/>
+          <w:kern w:val="0"/>
+          <w:sz w:val="20"/>
+          <w:szCs w:val="20"/>
+          <w14:ligatures w14:val="none"/>
+        </w:rPr>
+        <w:t>easeInOut</w:t>
+      </w:r>
+      <w:proofErr w:type="spellEnd"/>
+      <w:proofErr w:type="gramEnd"/>
       <w:r>
         <w:rPr>
           <w:rFonts w:ascii="Times New Roman" w:eastAsia="Times New Roman" w:hAnsi="Times New Roman" w:cs="Times New Roman"/>
@@ -901,6 +1472,7 @@
           <w14:ligatures w14:val="none"/>
         </w:rPr>
       </w:pPr>
+      <w:proofErr w:type="gramStart"/>
       <w:r>
         <w:rPr>
           <w:rFonts w:ascii="Courier New" w:eastAsia="Times New Roman" w:hAnsi="Courier New" w:cs="Courier New"/>
@@ -911,6 +1483,7 @@
         </w:rPr>
         <w:t>.bouncy</w:t>
       </w:r>
+      <w:proofErr w:type="gramEnd"/>
       <w:r>
         <w:rPr>
           <w:rFonts w:ascii="Times New Roman" w:eastAsia="Times New Roman" w:hAnsi="Times New Roman" w:cs="Times New Roman"/>
@@ -933,6 +1506,7 @@
           <w14:ligatures w14:val="none"/>
         </w:rPr>
       </w:pPr>
+      <w:proofErr w:type="gramStart"/>
       <w:r>
         <w:rPr>
           <w:rFonts w:ascii="Courier New" w:eastAsia="Times New Roman" w:hAnsi="Courier New" w:cs="Courier New"/>
@@ -943,6 +1517,7 @@
         </w:rPr>
         <w:t>.linear</w:t>
       </w:r>
+      <w:proofErr w:type="gramEnd"/>
       <w:r>
         <w:rPr>
           <w:rFonts w:ascii="Times New Roman" w:eastAsia="Times New Roman" w:hAnsi="Times New Roman" w:cs="Times New Roman"/>
@@ -952,7 +1527,6 @@
         <w:t xml:space="preserve"> - Constant speed throughout</w:t>
       </w:r>
     </w:p>
-    <w:p/>
     <w:sectPr>
       <w:pgSz w:w="12240" w:h="15840"/>
       <w:pgMar w:top="720" w:right="720" w:bottom="720" w:left="720" w:header="720" w:footer="720" w:gutter="0"/>

</xml_diff>